<commit_message>
Added drop down box to select Event Type when creating a new event using AJAX
</commit_message>
<xml_diff>
--- a/was-cis2021-checklist.docx
+++ b/was-cis2021-checklist.docx
@@ -61,9 +61,9 @@
         <w:tblLook w:val="04A0" w:firstRow="1" w:lastRow="0" w:firstColumn="1" w:lastColumn="0" w:noHBand="0" w:noVBand="1"/>
       </w:tblPr>
       <w:tblGrid>
-        <w:gridCol w:w="7366"/>
-        <w:gridCol w:w="1276"/>
-        <w:gridCol w:w="6746"/>
+        <w:gridCol w:w="7474"/>
+        <w:gridCol w:w="1295"/>
+        <w:gridCol w:w="6845"/>
       </w:tblGrid>
       <w:tr>
         <w:trPr>
@@ -214,6 +214,9 @@
               <w:spacing w:after="0"/>
               <w:jc w:val="center"/>
             </w:pPr>
+            <w:r>
+              <w:t>DONE</w:t>
+            </w:r>
           </w:p>
         </w:tc>
         <w:tc>
@@ -280,6 +283,9 @@
               <w:spacing w:after="0"/>
               <w:jc w:val="center"/>
             </w:pPr>
+            <w:r>
+              <w:t>DONE</w:t>
+            </w:r>
           </w:p>
         </w:tc>
         <w:tc>
@@ -334,6 +340,9 @@
               <w:spacing w:after="0"/>
               <w:jc w:val="center"/>
             </w:pPr>
+            <w:r>
+              <w:t>IN PROGRESS</w:t>
+            </w:r>
           </w:p>
         </w:tc>
         <w:tc>
@@ -391,6 +400,9 @@
               <w:spacing w:after="0"/>
               <w:jc w:val="center"/>
             </w:pPr>
+            <w:r>
+              <w:t>IN PROGRESS</w:t>
+            </w:r>
           </w:p>
         </w:tc>
         <w:tc>
@@ -439,6 +451,9 @@
               <w:spacing w:after="0"/>
               <w:jc w:val="center"/>
             </w:pPr>
+            <w:r>
+              <w:t>IN PROGRESS</w:t>
+            </w:r>
           </w:p>
         </w:tc>
         <w:tc>
@@ -490,6 +505,9 @@
               <w:spacing w:after="0"/>
               <w:jc w:val="center"/>
             </w:pPr>
+            <w:r>
+              <w:t>IN PROGRESS</w:t>
+            </w:r>
           </w:p>
         </w:tc>
         <w:tc>
@@ -650,6 +668,9 @@
               <w:spacing w:after="0"/>
               <w:jc w:val="center"/>
             </w:pPr>
+            <w:r>
+              <w:t>DONE</w:t>
+            </w:r>
           </w:p>
         </w:tc>
         <w:tc>
@@ -704,6 +725,9 @@
               <w:spacing w:after="0"/>
               <w:jc w:val="center"/>
             </w:pPr>
+            <w:r>
+              <w:t>DONE</w:t>
+            </w:r>
           </w:p>
         </w:tc>
         <w:tc>
@@ -764,6 +788,9 @@
               <w:spacing w:after="0"/>
               <w:jc w:val="center"/>
             </w:pPr>
+            <w:r>
+              <w:t>DONE</w:t>
+            </w:r>
           </w:p>
         </w:tc>
         <w:tc>
@@ -796,6 +823,7 @@
               <w:spacing w:after="0"/>
             </w:pPr>
             <w:r>
+              <w:lastRenderedPageBreak/>
               <w:t>Web Services (ThAmCo.Catering) to b</w:t>
             </w:r>
             <w:r>
@@ -844,7 +872,6 @@
               <w:spacing w:after="0"/>
             </w:pPr>
             <w:r>
-              <w:lastRenderedPageBreak/>
               <w:t xml:space="preserve">Create, list and edit </w:t>
             </w:r>
             <w:r>
@@ -864,6 +891,9 @@
               <w:spacing w:after="0"/>
               <w:jc w:val="center"/>
             </w:pPr>
+            <w:r>
+              <w:t>DONE</w:t>
+            </w:r>
           </w:p>
         </w:tc>
         <w:tc>
@@ -1253,6 +1283,9 @@
               <w:spacing w:after="0"/>
               <w:jc w:val="center"/>
             </w:pPr>
+            <w:r>
+              <w:t>DONE</w:t>
+            </w:r>
           </w:p>
         </w:tc>
         <w:tc>
@@ -1575,6 +1608,7 @@
               <w:spacing w:after="0"/>
             </w:pPr>
             <w:r>
+              <w:lastRenderedPageBreak/>
               <w:t>Cancel (soft delete) an Event, freeing any associated Venue and Staff;</w:t>
             </w:r>
           </w:p>
@@ -1618,7 +1652,6 @@
               <w:outlineLvl w:val="2"/>
             </w:pPr>
             <w:r>
-              <w:lastRenderedPageBreak/>
               <w:t>WOULD Functional Requirements</w:t>
             </w:r>
           </w:p>

</xml_diff>